<commit_message>
Aggiunta listview in tratte al posto di vBox. Creata classe singleton per la connessione e CompagniaDao.
</commit_message>
<xml_diff>
--- a/progettazione/ModelloLogicoRelazionale.docx
+++ b/progettazione/ModelloLogicoRelazionale.docx
@@ -13,6 +13,7 @@
       <w:r>
         <w:t>Tratta(</w:t>
       </w:r>
+      <w:proofErr w:type="spellStart"/>
       <w:r>
         <w:rPr>
           <w:b/>
@@ -23,12 +24,44 @@
         </w:rPr>
         <w:t>NumeroVolo</w:t>
       </w:r>
-      <w:r>
-        <w:t>, DataPartenza, DataArrivo, OraPartenza, OraArrivo, PartenzaEffettiva, ArrivoEffettivo</w:t>
-      </w:r>
+      <w:proofErr w:type="spellEnd"/>
       <w:r>
         <w:t xml:space="preserve">, </w:t>
       </w:r>
+      <w:proofErr w:type="spellStart"/>
+      <w:r>
+        <w:t>DataPartenza</w:t>
+      </w:r>
+      <w:proofErr w:type="spellEnd"/>
+      <w:r>
+        <w:t xml:space="preserve">, </w:t>
+      </w:r>
+      <w:proofErr w:type="spellStart"/>
+      <w:r>
+        <w:t>OraPartenza</w:t>
+      </w:r>
+      <w:proofErr w:type="spellEnd"/>
+      <w:r>
+        <w:t>,</w:t>
+      </w:r>
+      <w:r>
+        <w:t xml:space="preserve"> </w:t>
+      </w:r>
+      <w:proofErr w:type="spellStart"/>
+      <w:r>
+        <w:t>DurataVolo</w:t>
+      </w:r>
+      <w:proofErr w:type="spellEnd"/>
+      <w:r>
+        <w:t>,</w:t>
+      </w:r>
+      <w:r>
+        <w:t xml:space="preserve"> Ritardo</w:t>
+      </w:r>
+      <w:r>
+        <w:t xml:space="preserve">, </w:t>
+      </w:r>
+      <w:proofErr w:type="spellStart"/>
       <w:r>
         <w:rPr>
           <w:b/>
@@ -39,6 +72,7 @@
         </w:rPr>
         <w:t>CodiceAereo</w:t>
       </w:r>
+      <w:proofErr w:type="spellEnd"/>
       <w:r>
         <w:rPr>
           <w:b/>
@@ -67,6 +101,7 @@
         </w:rPr>
         <w:t xml:space="preserve">, </w:t>
       </w:r>
+      <w:proofErr w:type="spellStart"/>
       <w:r>
         <w:rPr>
           <w:b/>
@@ -77,6 +112,7 @@
         </w:rPr>
         <w:t>AereoportoPartenza</w:t>
       </w:r>
+      <w:proofErr w:type="spellEnd"/>
       <w:r>
         <w:rPr>
           <w:b/>
@@ -86,6 +122,7 @@
         </w:rPr>
         <w:t xml:space="preserve">, </w:t>
       </w:r>
+      <w:proofErr w:type="spellStart"/>
       <w:r>
         <w:rPr>
           <w:b/>
@@ -96,6 +133,7 @@
         </w:rPr>
         <w:t>AereoportoArrivo</w:t>
       </w:r>
+      <w:proofErr w:type="spellEnd"/>
       <w:r>
         <w:t>)</w:t>
       </w:r>
@@ -133,12 +171,39 @@
           <w:numId w:val="2"/>
         </w:numPr>
       </w:pPr>
-      <w:r>
-        <w:t>CodaImbarco(</w:t>
-      </w:r>
-      <w:r>
-        <w:t xml:space="preserve">TempoStimato, TempoEffettivo, Classe, </w:t>
-      </w:r>
+      <w:proofErr w:type="spellStart"/>
+      <w:r>
+        <w:t>CodaImbarco</w:t>
+      </w:r>
+      <w:proofErr w:type="spellEnd"/>
+      <w:r>
+        <w:t>(</w:t>
+      </w:r>
+      <w:proofErr w:type="spellStart"/>
+      <w:r>
+        <w:t>TempoStimato</w:t>
+      </w:r>
+      <w:proofErr w:type="spellEnd"/>
+      <w:r>
+        <w:t xml:space="preserve">, </w:t>
+      </w:r>
+      <w:proofErr w:type="spellStart"/>
+      <w:r>
+        <w:t>TempoEffettivo</w:t>
+      </w:r>
+      <w:proofErr w:type="spellEnd"/>
+      <w:r>
+        <w:t xml:space="preserve">, </w:t>
+      </w:r>
+      <w:proofErr w:type="spellStart"/>
+      <w:r>
+        <w:t>TipoCoda</w:t>
+      </w:r>
+      <w:proofErr w:type="spellEnd"/>
+      <w:r>
+        <w:t xml:space="preserve">, </w:t>
+      </w:r>
+      <w:proofErr w:type="spellStart"/>
       <w:r>
         <w:rPr>
           <w:b/>
@@ -169,6 +234,7 @@
         </w:rPr>
         <w:t>eGate</w:t>
       </w:r>
+      <w:proofErr w:type="spellEnd"/>
       <w:r>
         <w:t>,</w:t>
       </w:r>
@@ -181,6 +247,7 @@
         </w:rPr>
         <w:t xml:space="preserve"> </w:t>
       </w:r>
+      <w:proofErr w:type="spellStart"/>
       <w:r>
         <w:rPr>
           <w:b/>
@@ -191,6 +258,7 @@
         </w:rPr>
         <w:t>NumeroVolo</w:t>
       </w:r>
+      <w:proofErr w:type="spellEnd"/>
       <w:r>
         <w:t>)</w:t>
       </w:r>
@@ -203,8 +271,13 @@
           <w:numId w:val="2"/>
         </w:numPr>
       </w:pPr>
-      <w:r>
-        <w:t>Aereoporto(</w:t>
+      <w:proofErr w:type="spellStart"/>
+      <w:r>
+        <w:t>Aereoporto</w:t>
+      </w:r>
+      <w:proofErr w:type="spellEnd"/>
+      <w:r>
+        <w:t>(</w:t>
       </w:r>
       <w:r>
         <w:rPr>
@@ -223,11 +296,16 @@
         <w:t>Nome</w:t>
       </w:r>
       <w:r>
-        <w:t>, Città, Via, Piste</w:t>
+        <w:t>, Città</w:t>
       </w:r>
       <w:r>
         <w:t>)</w:t>
       </w:r>
+    </w:p>
+    <w:p>
+      <w:pPr>
+        <w:pStyle w:val="Nessunaspaziatura"/>
+      </w:pPr>
     </w:p>
     <w:p>
       <w:pPr>
@@ -237,8 +315,13 @@
           <w:numId w:val="2"/>
         </w:numPr>
       </w:pPr>
-      <w:r>
-        <w:t>CompagniaAerea(</w:t>
+      <w:proofErr w:type="spellStart"/>
+      <w:r>
+        <w:t>CompagniaAerea</w:t>
+      </w:r>
+      <w:proofErr w:type="spellEnd"/>
+      <w:r>
+        <w:t>(</w:t>
       </w:r>
       <w:r>
         <w:rPr>
@@ -251,8 +334,21 @@
         <w:t>Nome</w:t>
       </w:r>
       <w:r>
-        <w:t>, Sigla, Nazione, Tipo, PesoMassimo, MaxLarghezza, MaxAltezza, MaxProfondità</w:t>
-      </w:r>
+        <w:t xml:space="preserve">, Sigla, Nazione, </w:t>
+      </w:r>
+      <w:proofErr w:type="spellStart"/>
+      <w:r>
+        <w:t>PesoMassimo</w:t>
+      </w:r>
+      <w:proofErr w:type="spellEnd"/>
+      <w:r>
+        <w:t xml:space="preserve">, </w:t>
+      </w:r>
+      <w:proofErr w:type="spellStart"/>
+      <w:r>
+        <w:t>PrezzoBagagli</w:t>
+      </w:r>
+      <w:proofErr w:type="spellEnd"/>
       <w:r>
         <w:t>)</w:t>
       </w:r>
@@ -301,30 +397,8 @@
     <w:p>
       <w:pPr>
         <w:pStyle w:val="Nessunaspaziatura"/>
-        <w:numPr>
-          <w:ilvl w:val="0"/>
-          <w:numId w:val="2"/>
-        </w:numPr>
-      </w:pPr>
-      <w:r>
-        <w:t>Cliente(</w:t>
-      </w:r>
-      <w:r>
-        <w:rPr>
-          <w:b/>
-          <w:bCs/>
-          <w:i/>
-          <w:iCs/>
-          <w:u w:val="single"/>
-        </w:rPr>
-        <w:t>CF</w:t>
-      </w:r>
-      <w:r>
-        <w:t>, Nome, Cognome, Carta, Passaporto, Email, Età</w:t>
-      </w:r>
-      <w:r>
-        <w:t>)</w:t>
-      </w:r>
+        <w:ind w:left="720"/>
+      </w:pPr>
     </w:p>
     <w:p>
       <w:pPr>
@@ -335,7 +409,7 @@
         </w:numPr>
       </w:pPr>
       <w:r>
-        <w:t>Biglietto(</w:t>
+        <w:t>Cliente(</w:t>
       </w:r>
       <w:r>
         <w:rPr>
@@ -345,40 +419,19 @@
           <w:iCs/>
           <w:u w:val="single"/>
         </w:rPr>
-        <w:t>CodiceBiglietto</w:t>
-      </w:r>
-      <w:r>
-        <w:t>, Prezzo, Fila, Posto, Classe, CheckIn, Imbarcato</w:t>
-      </w:r>
-      <w:r>
-        <w:t xml:space="preserve">, </w:t>
-      </w:r>
-      <w:r>
-        <w:rPr>
-          <w:b/>
-          <w:bCs/>
-          <w:i/>
-          <w:iCs/>
-          <w:u w:val="double"/>
-        </w:rPr>
-        <w:t>NumeroVolo</w:t>
-      </w:r>
-      <w:r>
-        <w:t xml:space="preserve">, </w:t>
-      </w:r>
-      <w:r>
-        <w:rPr>
-          <w:b/>
-          <w:bCs/>
-          <w:i/>
-          <w:iCs/>
-          <w:u w:val="double"/>
-        </w:rPr>
         <w:t>CF</w:t>
       </w:r>
       <w:r>
+        <w:t>, Nome, Cognome, Carta, Passaporto, Email, Età</w:t>
+      </w:r>
+      <w:r>
         <w:t>)</w:t>
       </w:r>
+    </w:p>
+    <w:p>
+      <w:pPr>
+        <w:pStyle w:val="Nessunaspaziatura"/>
+      </w:pPr>
     </w:p>
     <w:p>
       <w:pPr>
@@ -389,7 +442,7 @@
         </w:numPr>
       </w:pPr>
       <w:r>
-        <w:t>Bagaglio(</w:t>
+        <w:t>Biglietto(</w:t>
       </w:r>
       <w:r>
         <w:rPr>
@@ -399,16 +452,20 @@
           <w:iCs/>
           <w:u w:val="single"/>
         </w:rPr>
-        <w:t>CodiceBagaglio</w:t>
-      </w:r>
-      <w:r>
-        <w:t xml:space="preserve">, Peso, Costo, </w:t>
-      </w:r>
-      <w:r>
-        <w:t xml:space="preserve">Larghezza, Altezza, </w:t>
-      </w:r>
-      <w:r>
-        <w:t>Profondità</w:t>
+        <w:t>CodiceBiglietto</w:t>
+      </w:r>
+      <w:r>
+        <w:t xml:space="preserve">, Prezzo, Fila, Posto, Classe, CheckIn, Imbarcato, </w:t>
+      </w:r>
+      <w:r>
+        <w:rPr>
+          <w:b/>
+          <w:bCs/>
+          <w:i/>
+          <w:iCs/>
+          <w:u w:val="double"/>
+        </w:rPr>
+        <w:t>NumeroVolo</w:t>
       </w:r>
       <w:r>
         <w:t xml:space="preserve">, </w:t>
@@ -421,7 +478,7 @@
           <w:iCs/>
           <w:u w:val="double"/>
         </w:rPr>
-        <w:t>CodiceBiglietto</w:t>
+        <w:t>CF</w:t>
       </w:r>
       <w:r>
         <w:t>)</w:t>
@@ -436,8 +493,9 @@
         </w:numPr>
       </w:pPr>
       <w:r>
-        <w:t>Aereo(</w:t>
-      </w:r>
+        <w:t>Bagaglio(</w:t>
+      </w:r>
+      <w:proofErr w:type="spellStart"/>
       <w:r>
         <w:rPr>
           <w:b/>
@@ -446,17 +504,16 @@
           <w:iCs/>
           <w:u w:val="single"/>
         </w:rPr>
-        <w:t>CodiceAereo</w:t>
-      </w:r>
-      <w:r>
-        <w:rPr>
-          <w:b/>
-          <w:bCs/>
-          <w:i/>
-          <w:iCs/>
-        </w:rPr>
+        <w:t>CodiceBagaglio</w:t>
+      </w:r>
+      <w:proofErr w:type="spellEnd"/>
+      <w:r>
+        <w:t>, Peso, Costo</w:t>
+      </w:r>
+      <w:r>
         <w:t xml:space="preserve">, </w:t>
       </w:r>
+      <w:proofErr w:type="spellStart"/>
       <w:r>
         <w:rPr>
           <w:b/>
@@ -465,11 +522,18 @@
           <w:iCs/>
           <w:u w:val="double"/>
         </w:rPr>
-        <w:t>Compagnia</w:t>
-      </w:r>
+        <w:t>CodiceBiglietto</w:t>
+      </w:r>
+      <w:proofErr w:type="spellEnd"/>
       <w:r>
         <w:t>)</w:t>
       </w:r>
+    </w:p>
+    <w:p>
+      <w:pPr>
+        <w:pStyle w:val="Nessunaspaziatura"/>
+        <w:ind w:left="720"/>
+      </w:pPr>
     </w:p>
     <w:p>
       <w:pPr>
@@ -480,7 +544,7 @@
         </w:numPr>
       </w:pPr>
       <w:r>
-        <w:t>Sezione(</w:t>
+        <w:t>Aereo(</w:t>
       </w:r>
       <w:r>
         <w:rPr>
@@ -490,10 +554,16 @@
           <w:iCs/>
           <w:u w:val="single"/>
         </w:rPr>
-        <w:t>CodiceSezione</w:t>
-      </w:r>
-      <w:r>
-        <w:t xml:space="preserve">, RangeFile, RangeColonne, Classe, </w:t>
+        <w:t>CodiceAereo</w:t>
+      </w:r>
+      <w:r>
+        <w:rPr>
+          <w:b/>
+          <w:bCs/>
+          <w:i/>
+          <w:iCs/>
+        </w:rPr>
+        <w:t xml:space="preserve">, </w:t>
       </w:r>
       <w:r>
         <w:rPr>
@@ -503,7 +573,7 @@
           <w:iCs/>
           <w:u w:val="double"/>
         </w:rPr>
-        <w:t>CodiceAereo</w:t>
+        <w:t>Compagnia</w:t>
       </w:r>
       <w:r>
         <w:t>)</w:t>
@@ -517,9 +587,15 @@
           <w:numId w:val="2"/>
         </w:numPr>
       </w:pPr>
-      <w:r>
-        <w:t>UscitaEmergenza(</w:t>
-      </w:r>
+      <w:proofErr w:type="spellStart"/>
+      <w:r>
+        <w:t>UscitaEmergenza</w:t>
+      </w:r>
+      <w:proofErr w:type="spellEnd"/>
+      <w:r>
+        <w:t>(</w:t>
+      </w:r>
+      <w:proofErr w:type="spellStart"/>
       <w:r>
         <w:rPr>
           <w:b/>
@@ -528,14 +604,21 @@
           <w:iCs/>
           <w:u w:val="double"/>
         </w:rPr>
-        <w:t>CodiceSezione</w:t>
-      </w:r>
+        <w:t>CodiceAereo</w:t>
+      </w:r>
+      <w:proofErr w:type="spellEnd"/>
       <w:r>
         <w:t>, Fila</w:t>
       </w:r>
       <w:r>
         <w:t>)</w:t>
       </w:r>
+    </w:p>
+    <w:p>
+      <w:pPr>
+        <w:pStyle w:val="Nessunaspaziatura"/>
+        <w:ind w:left="720"/>
+      </w:pPr>
     </w:p>
     <w:p>
       <w:pPr>
@@ -548,6 +631,7 @@
       <w:r>
         <w:t>Dipendente(</w:t>
       </w:r>
+      <w:proofErr w:type="spellStart"/>
       <w:r>
         <w:rPr>
           <w:b/>
@@ -558,6 +642,7 @@
         </w:rPr>
         <w:t>CodiceImpiegato</w:t>
       </w:r>
+      <w:proofErr w:type="spellEnd"/>
       <w:r>
         <w:t xml:space="preserve">, Nome, Cognome, Email, Password, Ruolo, </w:t>
       </w:r>
@@ -1268,6 +1353,17 @@
       <w:spacing w:after="0" w:line="240" w:lineRule="auto"/>
     </w:pPr>
   </w:style>
+  <w:style w:type="paragraph" w:styleId="Paragrafoelenco">
+    <w:name w:val="List Paragraph"/>
+    <w:basedOn w:val="Normale"/>
+    <w:uiPriority w:val="34"/>
+    <w:qFormat/>
+    <w:rsid w:val="00D246F4"/>
+    <w:pPr>
+      <w:ind w:left="720"/>
+      <w:contextualSpacing/>
+    </w:pPr>
+  </w:style>
 </w:styles>
 </file>
 

</xml_diff>

<commit_message>
Aggiornata cartella progettazione e README.md.
</commit_message>
<xml_diff>
--- a/progettazione/ModelloLogicoRelazionale.docx
+++ b/progettazione/ModelloLogicoRelazionale.docx
@@ -13,7 +13,6 @@
       <w:r>
         <w:t>Tratta(</w:t>
       </w:r>
-      <w:proofErr w:type="spellStart"/>
       <w:r>
         <w:rPr>
           <w:b/>
@@ -24,44 +23,68 @@
         </w:rPr>
         <w:t>NumeroVolo</w:t>
       </w:r>
-      <w:proofErr w:type="spellEnd"/>
-      <w:r>
+      <w:r>
+        <w:t>, DataPartenza, OraPartenza</w:t>
+      </w:r>
+      <w:r>
+        <w:t>,</w:t>
+      </w:r>
+      <w:r>
+        <w:t xml:space="preserve"> DurataVolo,</w:t>
+      </w:r>
+      <w:r>
+        <w:t xml:space="preserve"> Ritardo</w:t>
+      </w:r>
+      <w:r>
+        <w:t>, Posti</w:t>
+      </w:r>
+      <w:r>
+        <w:rPr>
+          <w:b/>
+          <w:bCs/>
+          <w:i/>
+          <w:iCs/>
+        </w:rPr>
         <w:t xml:space="preserve">, </w:t>
       </w:r>
-      <w:proofErr w:type="spellStart"/>
-      <w:r>
-        <w:t>DataPartenza</w:t>
-      </w:r>
-      <w:proofErr w:type="spellEnd"/>
-      <w:r>
+      <w:r>
+        <w:rPr>
+          <w:b/>
+          <w:bCs/>
+          <w:i/>
+          <w:iCs/>
+          <w:u w:val="double"/>
+        </w:rPr>
+        <w:t>Compagnia</w:t>
+      </w:r>
+      <w:r>
+        <w:rPr>
+          <w:b/>
+          <w:bCs/>
+          <w:i/>
+          <w:iCs/>
+        </w:rPr>
         <w:t xml:space="preserve">, </w:t>
       </w:r>
-      <w:proofErr w:type="spellStart"/>
-      <w:r>
-        <w:t>OraPartenza</w:t>
-      </w:r>
-      <w:proofErr w:type="spellEnd"/>
-      <w:r>
-        <w:t>,</w:t>
-      </w:r>
-      <w:r>
-        <w:t xml:space="preserve"> </w:t>
-      </w:r>
-      <w:proofErr w:type="spellStart"/>
-      <w:r>
-        <w:t>DurataVolo</w:t>
-      </w:r>
-      <w:proofErr w:type="spellEnd"/>
-      <w:r>
-        <w:t>,</w:t>
-      </w:r>
-      <w:r>
-        <w:t xml:space="preserve"> Ritardo</w:t>
-      </w:r>
-      <w:r>
+      <w:r>
+        <w:rPr>
+          <w:b/>
+          <w:bCs/>
+          <w:i/>
+          <w:iCs/>
+          <w:u w:val="double"/>
+        </w:rPr>
+        <w:t>CodiceGate</w:t>
+      </w:r>
+      <w:r>
+        <w:rPr>
+          <w:b/>
+          <w:bCs/>
+          <w:i/>
+          <w:iCs/>
+        </w:rPr>
         <w:t xml:space="preserve">, </w:t>
       </w:r>
-      <w:proofErr w:type="spellStart"/>
       <w:r>
         <w:rPr>
           <w:b/>
@@ -70,9 +93,8 @@
           <w:iCs/>
           <w:u w:val="double"/>
         </w:rPr>
-        <w:t>CodiceAereo</w:t>
-      </w:r>
-      <w:proofErr w:type="spellEnd"/>
+        <w:t>AereoportoPartenza</w:t>
+      </w:r>
       <w:r>
         <w:rPr>
           <w:b/>
@@ -90,53 +112,17 @@
           <w:iCs/>
           <w:u w:val="double"/>
         </w:rPr>
-        <w:t>Compagnia</w:t>
-      </w:r>
-      <w:r>
-        <w:rPr>
-          <w:b/>
-          <w:bCs/>
-          <w:i/>
-          <w:iCs/>
-        </w:rPr>
-        <w:t xml:space="preserve">, </w:t>
-      </w:r>
-      <w:proofErr w:type="spellStart"/>
-      <w:r>
-        <w:rPr>
-          <w:b/>
-          <w:bCs/>
-          <w:i/>
-          <w:iCs/>
-          <w:u w:val="double"/>
-        </w:rPr>
-        <w:t>AereoportoPartenza</w:t>
-      </w:r>
-      <w:proofErr w:type="spellEnd"/>
-      <w:r>
-        <w:rPr>
-          <w:b/>
-          <w:bCs/>
-          <w:i/>
-          <w:iCs/>
-        </w:rPr>
-        <w:t xml:space="preserve">, </w:t>
-      </w:r>
-      <w:proofErr w:type="spellStart"/>
-      <w:r>
-        <w:rPr>
-          <w:b/>
-          <w:bCs/>
-          <w:i/>
-          <w:iCs/>
-          <w:u w:val="double"/>
-        </w:rPr>
         <w:t>AereoportoArrivo</w:t>
       </w:r>
-      <w:proofErr w:type="spellEnd"/>
       <w:r>
         <w:t>)</w:t>
       </w:r>
+    </w:p>
+    <w:p>
+      <w:pPr>
+        <w:pStyle w:val="Nessunaspaziatura"/>
+        <w:ind w:left="720"/>
+      </w:pPr>
     </w:p>
     <w:p>
       <w:pPr>
@@ -160,6 +146,19 @@
         <w:t>CodiceGate</w:t>
       </w:r>
       <w:r>
+        <w:t xml:space="preserve">, stato, </w:t>
+      </w:r>
+      <w:r>
+        <w:rPr>
+          <w:b/>
+          <w:bCs/>
+          <w:i/>
+          <w:iCs/>
+          <w:u w:val="double"/>
+        </w:rPr>
+        <w:t>Tratta</w:t>
+      </w:r>
+      <w:r>
         <w:t>)</w:t>
       </w:r>
     </w:p>
@@ -171,39 +170,31 @@
           <w:numId w:val="2"/>
         </w:numPr>
       </w:pPr>
-      <w:proofErr w:type="spellStart"/>
-      <w:r>
-        <w:t>CodaImbarco</w:t>
-      </w:r>
-      <w:proofErr w:type="spellEnd"/>
-      <w:r>
-        <w:t>(</w:t>
-      </w:r>
-      <w:proofErr w:type="spellStart"/>
-      <w:r>
-        <w:t>TempoStimato</w:t>
-      </w:r>
-      <w:proofErr w:type="spellEnd"/>
+      <w:r>
+        <w:t>CodaImbarco(</w:t>
+      </w:r>
+      <w:r>
+        <w:rPr>
+          <w:b/>
+          <w:bCs/>
+          <w:i/>
+          <w:iCs/>
+          <w:u w:val="single"/>
+        </w:rPr>
+        <w:t>CodiceCoda</w:t>
+      </w:r>
+      <w:r>
+        <w:t xml:space="preserve">, OraApertura, </w:t>
+      </w:r>
+      <w:r>
+        <w:t xml:space="preserve">TempoStimato, TempoEffettivo, </w:t>
+      </w:r>
+      <w:r>
+        <w:t>Classe</w:t>
+      </w:r>
       <w:r>
         <w:t xml:space="preserve">, </w:t>
       </w:r>
-      <w:proofErr w:type="spellStart"/>
-      <w:r>
-        <w:t>TempoEffettivo</w:t>
-      </w:r>
-      <w:proofErr w:type="spellEnd"/>
-      <w:r>
-        <w:t xml:space="preserve">, </w:t>
-      </w:r>
-      <w:proofErr w:type="spellStart"/>
-      <w:r>
-        <w:t>TipoCoda</w:t>
-      </w:r>
-      <w:proofErr w:type="spellEnd"/>
-      <w:r>
-        <w:t xml:space="preserve">, </w:t>
-      </w:r>
-      <w:proofErr w:type="spellStart"/>
       <w:r>
         <w:rPr>
           <w:b/>
@@ -234,7 +225,6 @@
         </w:rPr>
         <w:t>eGate</w:t>
       </w:r>
-      <w:proofErr w:type="spellEnd"/>
       <w:r>
         <w:t>,</w:t>
       </w:r>
@@ -247,7 +237,6 @@
         </w:rPr>
         <w:t xml:space="preserve"> </w:t>
       </w:r>
-      <w:proofErr w:type="spellStart"/>
       <w:r>
         <w:rPr>
           <w:b/>
@@ -258,10 +247,15 @@
         </w:rPr>
         <w:t>NumeroVolo</w:t>
       </w:r>
-      <w:proofErr w:type="spellEnd"/>
       <w:r>
         <w:t>)</w:t>
       </w:r>
+    </w:p>
+    <w:p>
+      <w:pPr>
+        <w:pStyle w:val="Nessunaspaziatura"/>
+        <w:ind w:left="720"/>
+      </w:pPr>
     </w:p>
     <w:p>
       <w:pPr>
@@ -271,13 +265,8 @@
           <w:numId w:val="2"/>
         </w:numPr>
       </w:pPr>
-      <w:proofErr w:type="spellStart"/>
-      <w:r>
-        <w:t>Aereoporto</w:t>
-      </w:r>
-      <w:proofErr w:type="spellEnd"/>
-      <w:r>
-        <w:t>(</w:t>
+      <w:r>
+        <w:t>Aereoporto(</w:t>
       </w:r>
       <w:r>
         <w:rPr>
@@ -301,11 +290,6 @@
       <w:r>
         <w:t>)</w:t>
       </w:r>
-    </w:p>
-    <w:p>
-      <w:pPr>
-        <w:pStyle w:val="Nessunaspaziatura"/>
-      </w:pPr>
     </w:p>
     <w:p>
       <w:pPr>
@@ -315,13 +299,8 @@
           <w:numId w:val="2"/>
         </w:numPr>
       </w:pPr>
-      <w:proofErr w:type="spellStart"/>
-      <w:r>
-        <w:t>CompagniaAerea</w:t>
-      </w:r>
-      <w:proofErr w:type="spellEnd"/>
-      <w:r>
-        <w:t>(</w:t>
+      <w:r>
+        <w:t>Compagnia(</w:t>
       </w:r>
       <w:r>
         <w:rPr>
@@ -334,21 +313,11 @@
         <w:t>Nome</w:t>
       </w:r>
       <w:r>
-        <w:t xml:space="preserve">, Sigla, Nazione, </w:t>
-      </w:r>
-      <w:proofErr w:type="spellStart"/>
-      <w:r>
-        <w:t>PesoMassimo</w:t>
-      </w:r>
-      <w:proofErr w:type="spellEnd"/>
-      <w:r>
-        <w:t xml:space="preserve">, </w:t>
-      </w:r>
-      <w:proofErr w:type="spellStart"/>
-      <w:r>
-        <w:t>PrezzoBagagli</w:t>
-      </w:r>
-      <w:proofErr w:type="spellEnd"/>
+        <w:t>, Sigla, Nazione, PesoMassimo</w:t>
+      </w:r>
+      <w:r>
+        <w:t>, PrezzoBagagli</w:t>
+      </w:r>
       <w:r>
         <w:t>)</w:t>
       </w:r>
@@ -362,43 +331,24 @@
         </w:numPr>
       </w:pPr>
       <w:r>
-        <w:t>Risiede</w:t>
-      </w:r>
-      <w:r>
-        <w:t>(</w:t>
-      </w:r>
-      <w:r>
-        <w:rPr>
-          <w:b/>
-          <w:bCs/>
-          <w:i/>
-          <w:iCs/>
-          <w:u w:val="double"/>
-        </w:rPr>
-        <w:t>Compagnia</w:t>
-      </w:r>
-      <w:r>
-        <w:t xml:space="preserve">, </w:t>
-      </w:r>
-      <w:r>
-        <w:rPr>
-          <w:b/>
-          <w:bCs/>
-          <w:i/>
-          <w:iCs/>
-          <w:u w:val="double"/>
-        </w:rPr>
-        <w:t>CodiceAereoporto</w:t>
+        <w:t>Cliente(</w:t>
+      </w:r>
+      <w:r>
+        <w:rPr>
+          <w:b/>
+          <w:bCs/>
+          <w:i/>
+          <w:iCs/>
+          <w:u w:val="single"/>
+        </w:rPr>
+        <w:t>CF</w:t>
+      </w:r>
+      <w:r>
+        <w:t>, Nome, Cognome, Carta, Passaporto, Email, Età</w:t>
       </w:r>
       <w:r>
         <w:t>)</w:t>
       </w:r>
-    </w:p>
-    <w:p>
-      <w:pPr>
-        <w:pStyle w:val="Nessunaspaziatura"/>
-        <w:ind w:left="720"/>
-      </w:pPr>
     </w:p>
     <w:p>
       <w:pPr>
@@ -409,7 +359,7 @@
         </w:numPr>
       </w:pPr>
       <w:r>
-        <w:t>Cliente(</w:t>
+        <w:t>Biglietto(</w:t>
       </w:r>
       <w:r>
         <w:rPr>
@@ -419,19 +369,66 @@
           <w:iCs/>
           <w:u w:val="single"/>
         </w:rPr>
+        <w:t>CodiceBiglietto</w:t>
+      </w:r>
+      <w:r>
+        <w:t>, Prezzo, Posto, CheckIn, Imbarcato</w:t>
+      </w:r>
+      <w:r>
+        <w:t>, NomeCliente, Documento, CodiceCoda</w:t>
+      </w:r>
+      <w:r>
+        <w:t xml:space="preserve">, </w:t>
+      </w:r>
+      <w:r>
+        <w:rPr>
+          <w:b/>
+          <w:bCs/>
+          <w:i/>
+          <w:iCs/>
+          <w:u w:val="double"/>
+        </w:rPr>
+        <w:t>NumeroVolo</w:t>
+      </w:r>
+      <w:r>
+        <w:t xml:space="preserve">, </w:t>
+      </w:r>
+      <w:r>
+        <w:rPr>
+          <w:b/>
+          <w:bCs/>
+          <w:i/>
+          <w:iCs/>
+          <w:u w:val="double"/>
+        </w:rPr>
         <w:t>CF</w:t>
       </w:r>
       <w:r>
-        <w:t>, Nome, Cognome, Carta, Passaporto, Email, Età</w:t>
+        <w:t xml:space="preserve">, </w:t>
+      </w:r>
+      <w:r>
+        <w:rPr>
+          <w:b/>
+          <w:bCs/>
+          <w:i/>
+          <w:iCs/>
+          <w:u w:val="double"/>
+        </w:rPr>
+        <w:t>C</w:t>
+      </w:r>
+      <w:r>
+        <w:rPr>
+          <w:b/>
+          <w:bCs/>
+          <w:i/>
+          <w:iCs/>
+          <w:u w:val="double"/>
+        </w:rPr>
+        <w:t>odiceCoda</w:t>
       </w:r>
       <w:r>
         <w:t>)</w:t>
       </w:r>
-    </w:p>
-    <w:p>
-      <w:pPr>
-        <w:pStyle w:val="Nessunaspaziatura"/>
-      </w:pPr>
     </w:p>
     <w:p>
       <w:pPr>
@@ -442,7 +439,7 @@
         </w:numPr>
       </w:pPr>
       <w:r>
-        <w:t>Biglietto(</w:t>
+        <w:t>Bagaglio(</w:t>
       </w:r>
       <w:r>
         <w:rPr>
@@ -452,33 +449,26 @@
           <w:iCs/>
           <w:u w:val="single"/>
         </w:rPr>
+        <w:t>CodiceBagaglio</w:t>
+      </w:r>
+      <w:r>
+        <w:t xml:space="preserve">, Peso, </w:t>
+      </w:r>
+      <w:r>
+        <w:t>Prezzo</w:t>
+      </w:r>
+      <w:r>
+        <w:t xml:space="preserve">, </w:t>
+      </w:r>
+      <w:r>
+        <w:rPr>
+          <w:b/>
+          <w:bCs/>
+          <w:i/>
+          <w:iCs/>
+          <w:u w:val="double"/>
+        </w:rPr>
         <w:t>CodiceBiglietto</w:t>
-      </w:r>
-      <w:r>
-        <w:t xml:space="preserve">, Prezzo, Fila, Posto, Classe, CheckIn, Imbarcato, </w:t>
-      </w:r>
-      <w:r>
-        <w:rPr>
-          <w:b/>
-          <w:bCs/>
-          <w:i/>
-          <w:iCs/>
-          <w:u w:val="double"/>
-        </w:rPr>
-        <w:t>NumeroVolo</w:t>
-      </w:r>
-      <w:r>
-        <w:t xml:space="preserve">, </w:t>
-      </w:r>
-      <w:r>
-        <w:rPr>
-          <w:b/>
-          <w:bCs/>
-          <w:i/>
-          <w:iCs/>
-          <w:u w:val="double"/>
-        </w:rPr>
-        <w:t>CF</w:t>
       </w:r>
       <w:r>
         <w:t>)</w:t>
@@ -493,9 +483,8 @@
         </w:numPr>
       </w:pPr>
       <w:r>
-        <w:t>Bagaglio(</w:t>
-      </w:r>
-      <w:proofErr w:type="spellStart"/>
+        <w:t>Dipendente(</w:t>
+      </w:r>
       <w:r>
         <w:rPr>
           <w:b/>
@@ -504,145 +493,8 @@
           <w:iCs/>
           <w:u w:val="single"/>
         </w:rPr>
-        <w:t>CodiceBagaglio</w:t>
-      </w:r>
-      <w:proofErr w:type="spellEnd"/>
-      <w:r>
-        <w:t>, Peso, Costo</w:t>
-      </w:r>
-      <w:r>
-        <w:t xml:space="preserve">, </w:t>
-      </w:r>
-      <w:proofErr w:type="spellStart"/>
-      <w:r>
-        <w:rPr>
-          <w:b/>
-          <w:bCs/>
-          <w:i/>
-          <w:iCs/>
-          <w:u w:val="double"/>
-        </w:rPr>
-        <w:t>CodiceBiglietto</w:t>
-      </w:r>
-      <w:proofErr w:type="spellEnd"/>
-      <w:r>
-        <w:t>)</w:t>
-      </w:r>
-    </w:p>
-    <w:p>
-      <w:pPr>
-        <w:pStyle w:val="Nessunaspaziatura"/>
-        <w:ind w:left="720"/>
-      </w:pPr>
-    </w:p>
-    <w:p>
-      <w:pPr>
-        <w:pStyle w:val="Nessunaspaziatura"/>
-        <w:numPr>
-          <w:ilvl w:val="0"/>
-          <w:numId w:val="2"/>
-        </w:numPr>
-      </w:pPr>
-      <w:r>
-        <w:t>Aereo(</w:t>
-      </w:r>
-      <w:r>
-        <w:rPr>
-          <w:b/>
-          <w:bCs/>
-          <w:i/>
-          <w:iCs/>
-          <w:u w:val="single"/>
-        </w:rPr>
-        <w:t>CodiceAereo</w:t>
-      </w:r>
-      <w:r>
-        <w:rPr>
-          <w:b/>
-          <w:bCs/>
-          <w:i/>
-          <w:iCs/>
-        </w:rPr>
-        <w:t xml:space="preserve">, </w:t>
-      </w:r>
-      <w:r>
-        <w:rPr>
-          <w:b/>
-          <w:bCs/>
-          <w:i/>
-          <w:iCs/>
-          <w:u w:val="double"/>
-        </w:rPr>
-        <w:t>Compagnia</w:t>
-      </w:r>
-      <w:r>
-        <w:t>)</w:t>
-      </w:r>
-    </w:p>
-    <w:p>
-      <w:pPr>
-        <w:pStyle w:val="Nessunaspaziatura"/>
-        <w:numPr>
-          <w:ilvl w:val="0"/>
-          <w:numId w:val="2"/>
-        </w:numPr>
-      </w:pPr>
-      <w:proofErr w:type="spellStart"/>
-      <w:r>
-        <w:t>UscitaEmergenza</w:t>
-      </w:r>
-      <w:proofErr w:type="spellEnd"/>
-      <w:r>
-        <w:t>(</w:t>
-      </w:r>
-      <w:proofErr w:type="spellStart"/>
-      <w:r>
-        <w:rPr>
-          <w:b/>
-          <w:bCs/>
-          <w:i/>
-          <w:iCs/>
-          <w:u w:val="double"/>
-        </w:rPr>
-        <w:t>CodiceAereo</w:t>
-      </w:r>
-      <w:proofErr w:type="spellEnd"/>
-      <w:r>
-        <w:t>, Fila</w:t>
-      </w:r>
-      <w:r>
-        <w:t>)</w:t>
-      </w:r>
-    </w:p>
-    <w:p>
-      <w:pPr>
-        <w:pStyle w:val="Nessunaspaziatura"/>
-        <w:ind w:left="720"/>
-      </w:pPr>
-    </w:p>
-    <w:p>
-      <w:pPr>
-        <w:pStyle w:val="Nessunaspaziatura"/>
-        <w:numPr>
-          <w:ilvl w:val="0"/>
-          <w:numId w:val="2"/>
-        </w:numPr>
-      </w:pPr>
-      <w:r>
-        <w:t>Dipendente(</w:t>
-      </w:r>
-      <w:proofErr w:type="spellStart"/>
-      <w:r>
-        <w:rPr>
-          <w:b/>
-          <w:bCs/>
-          <w:i/>
-          <w:iCs/>
-          <w:u w:val="single"/>
-        </w:rPr>
         <w:t>CodiceImpiegato</w:t>
       </w:r>
-      <w:proofErr w:type="spellEnd"/>
       <w:r>
         <w:t xml:space="preserve">, Nome, Cognome, Email, Password, Ruolo, </w:t>
       </w:r>
@@ -1660,4 +1512,16 @@
     </a:ext>
   </a:extLst>
 </a:theme>
+</file>
+
+<file path=customXml/item1.xml><?xml version="1.0" encoding="utf-8"?>
+<b:Sources xmlns:b="http://schemas.openxmlformats.org/officeDocument/2006/bibliography" xmlns="http://schemas.openxmlformats.org/officeDocument/2006/bibliography" SelectedStyle="\APASixthEditionOfficeOnline.xsl" StyleName="APA" Version="6"/>
+</file>
+
+<file path=customXml/itemProps1.xml><?xml version="1.0" encoding="utf-8"?>
+<ds:datastoreItem xmlns:ds="http://schemas.openxmlformats.org/officeDocument/2006/customXml" ds:itemID="{D589AE55-BC4B-43B8-96AC-FC1369D0FF86}">
+  <ds:schemaRefs>
+    <ds:schemaRef ds:uri="http://schemas.openxmlformats.org/officeDocument/2006/bibliography"/>
+  </ds:schemaRefs>
+</ds:datastoreItem>
 </file>
</xml_diff>